<commit_message>
Add precision on pile up factor
</commit_message>
<xml_diff>
--- a/PyMca_User_Manual.docx
+++ b/PyMca_User_Manual.docx
@@ -8161,7 +8161,19 @@
         <w:rPr>
           <w:lang w:val="en-US"/>
         </w:rPr>
-        <w:t xml:space="preserve"> If there is an error, set up the initial value of the pile-up factor (</w:t>
+        <w:t xml:space="preserve"> If there is an error</w:t>
+      </w:r>
+      <w:r>
+        <w:rPr>
+          <w:lang w:val="en-US"/>
+        </w:rPr>
+        <w:t xml:space="preserve"> or no change at all</w:t>
+      </w:r>
+      <w:r>
+        <w:rPr>
+          <w:lang w:val="en-US"/>
+        </w:rPr>
+        <w:t>, set up the initial value of the pile-up factor (</w:t>
       </w:r>
       <w:r>
         <w:rPr>
@@ -16598,6 +16610,7 @@
   <w:style w:type="character" w:default="1" w:styleId="Policepardfaut">
     <w:name w:val="Default Paragraph Font"/>
     <w:uiPriority w:val="1"/>
+    <w:semiHidden/>
     <w:unhideWhenUsed/>
   </w:style>
   <w:style w:type="table" w:default="1" w:styleId="TableauNormal">

</xml_diff>